<commit_message>
Cambios en hu registrar nya
</commit_message>
<xml_diff>
--- a/6- Ingenieria de producto/6.1 - Análisis/03- Historias de Usuario/Historias de Usuarios/Módulo MID - NYA/HU-MID-NYA-001-Registar_Notificaciones_y_Alertas.docx
+++ b/6- Ingenieria de producto/6.1 - Análisis/03- Historias de Usuario/Historias de Usuarios/Módulo MID - NYA/HU-MID-NYA-001-Registar_Notificaciones_y_Alertas.docx
@@ -1077,25 +1077,7 @@
                 <w:color w:val="202124"/>
                 <w:shd w:val="clear" w:color="auto" w:fill="FFFFFF"/>
               </w:rPr>
-              <w:t xml:space="preserve"> en el momento que le llego </w:t>
-            </w:r>
-            <w:proofErr w:type="gramStart"/>
-            <w:r>
-              <w:rPr>
-                <w:rFonts w:ascii="Arial" w:hAnsi="Arial" w:cs="Arial"/>
-                <w:color w:val="202124"/>
-                <w:shd w:val="clear" w:color="auto" w:fill="FFFFFF"/>
-              </w:rPr>
-              <w:t>el alerta</w:t>
-            </w:r>
-            <w:proofErr w:type="gramEnd"/>
-            <w:r>
-              <w:rPr>
-                <w:rFonts w:ascii="Arial" w:hAnsi="Arial" w:cs="Arial"/>
-                <w:color w:val="202124"/>
-                <w:shd w:val="clear" w:color="auto" w:fill="FFFFFF"/>
-              </w:rPr>
-              <w:t>, puede ingresar a la realizar</w:t>
+              <w:t xml:space="preserve"> en el momento que le llego el alerta, puede ingresar a la realizar</w:t>
             </w:r>
             <w:r>
               <w:rPr>
@@ -1217,25 +1199,7 @@
                 <w:color w:val="202124"/>
                 <w:shd w:val="clear" w:color="auto" w:fill="FFFFFF"/>
               </w:rPr>
-              <w:t xml:space="preserve">Para registrar una notificación deberá estar </w:t>
-            </w:r>
-            <w:proofErr w:type="spellStart"/>
-            <w:r>
-              <w:rPr>
-                <w:rFonts w:ascii="Arial" w:hAnsi="Arial" w:cs="Arial"/>
-                <w:color w:val="202124"/>
-                <w:shd w:val="clear" w:color="auto" w:fill="FFFFFF"/>
-              </w:rPr>
-              <w:t>logueado</w:t>
-            </w:r>
-            <w:proofErr w:type="spellEnd"/>
-            <w:r>
-              <w:rPr>
-                <w:rFonts w:ascii="Arial" w:hAnsi="Arial" w:cs="Arial"/>
-                <w:color w:val="202124"/>
-                <w:shd w:val="clear" w:color="auto" w:fill="FFFFFF"/>
-              </w:rPr>
-              <w:t xml:space="preserve"> con usuario y contraseña con permiso autorizado.</w:t>
+              <w:t>Para registrar una notificación deberá estar logueado con usuario y contraseña con permiso autorizado.</w:t>
             </w:r>
           </w:p>
         </w:tc>
@@ -1511,21 +1475,13 @@
               <w:rPr>
                 <w:rFonts w:cs="Arial"/>
               </w:rPr>
-              <w:t xml:space="preserve">El sistema deberá avisar al usuario con perfil autorizado de la alerta 5 días hábiles previo a la fecha de vencimiento. Ejemplo “Entidad </w:t>
-            </w:r>
-            <w:proofErr w:type="spellStart"/>
+              <w:t>El sistema deberá avisar al usuario con perfil autorizado de la alerta 5 días hábiles previo a la fecha de vencimiento. Ejemplo “Entidad numero 0000 tiene mandato próximo a vencer</w:t>
+            </w:r>
             <w:r>
               <w:rPr>
                 <w:rFonts w:cs="Arial"/>
               </w:rPr>
-              <w:t>numero</w:t>
-            </w:r>
-            <w:proofErr w:type="spellEnd"/>
-            <w:r>
-              <w:rPr>
-                <w:rFonts w:cs="Arial"/>
-              </w:rPr>
-              <w:t xml:space="preserve"> 0000 tiene mandato próximo a vencer</w:t>
+              <w:t>”</w:t>
             </w:r>
           </w:p>
         </w:tc>
@@ -1563,37 +1519,13 @@
               <w:rPr>
                 <w:rFonts w:cs="Arial"/>
               </w:rPr>
-              <w:t xml:space="preserve">Las alertas tendrán tres colores, “verde” para aquellas que están </w:t>
+              <w:t xml:space="preserve">Las alertas </w:t>
             </w:r>
             <w:r>
               <w:rPr>
                 <w:rFonts w:cs="Arial"/>
               </w:rPr>
-              <w:t>cerradas,</w:t>
-            </w:r>
-            <w:r>
-              <w:rPr>
-                <w:rFonts w:cs="Arial"/>
-              </w:rPr>
-              <w:t xml:space="preserve"> </w:t>
-            </w:r>
-            <w:r>
-              <w:rPr>
-                <w:rFonts w:cs="Arial"/>
-              </w:rPr>
-              <w:t>“amarillo” para aquellas que están en curso</w:t>
-            </w:r>
-            <w:r>
-              <w:rPr>
-                <w:rFonts w:cs="Arial"/>
-              </w:rPr>
-              <w:t xml:space="preserve"> </w:t>
-            </w:r>
-            <w:r>
-              <w:rPr>
-                <w:rFonts w:cs="Arial"/>
-              </w:rPr>
-              <w:t xml:space="preserve">o se ha modificado el plazo, “rojo” para aquellas que están vencidas. </w:t>
+              <w:t>tendrán un ver más, donde se abrirá un pop up con todas las alertas que no hayan sido registradas/resueltas por el usuario correspondiente.</w:t>
             </w:r>
           </w:p>
         </w:tc>
@@ -1669,41 +1601,19 @@
               <w:rPr>
                 <w:rFonts w:ascii="Trebuchet MS" w:hAnsi="Trebuchet MS" w:cs="Arial"/>
               </w:rPr>
-              <w:t xml:space="preserve">Las nuevas alertas se visualizarán en el icono a la altura del </w:t>
-            </w:r>
-            <w:proofErr w:type="spellStart"/>
+              <w:t>Las nuevas alertas se visualizarán en el icono a la altura del logueo de usuario</w:t>
+            </w:r>
             <w:r>
               <w:rPr>
                 <w:rFonts w:ascii="Trebuchet MS" w:hAnsi="Trebuchet MS" w:cs="Arial"/>
               </w:rPr>
-              <w:t>logueo</w:t>
-            </w:r>
-            <w:proofErr w:type="spellEnd"/>
+              <w:t>, se visualizaran las ultimas 5 alertas</w:t>
+            </w:r>
             <w:r>
               <w:rPr>
                 <w:rFonts w:ascii="Trebuchet MS" w:hAnsi="Trebuchet MS" w:cs="Arial"/>
               </w:rPr>
-              <w:t xml:space="preserve"> de usuario</w:t>
-            </w:r>
-            <w:r>
-              <w:rPr>
-                <w:rFonts w:ascii="Trebuchet MS" w:hAnsi="Trebuchet MS" w:cs="Arial"/>
-              </w:rPr>
-              <w:t xml:space="preserve">, se </w:t>
-            </w:r>
-            <w:proofErr w:type="gramStart"/>
-            <w:r>
-              <w:rPr>
-                <w:rFonts w:ascii="Trebuchet MS" w:hAnsi="Trebuchet MS" w:cs="Arial"/>
-              </w:rPr>
-              <w:t>visualizaran</w:t>
-            </w:r>
-            <w:proofErr w:type="gramEnd"/>
-            <w:r>
-              <w:rPr>
-                <w:rFonts w:ascii="Trebuchet MS" w:hAnsi="Trebuchet MS" w:cs="Arial"/>
-              </w:rPr>
-              <w:t xml:space="preserve"> las ultimas 5 alertas.</w:t>
+              <w:t xml:space="preserve"> desde las con fecha mas vigente a las menos vigentes.</w:t>
             </w:r>
           </w:p>
         </w:tc>
@@ -1779,21 +1689,19 @@
               <w:rPr>
                 <w:rFonts w:cs="Arial"/>
               </w:rPr>
-              <w:t xml:space="preserve">Solo se podrán realizar </w:t>
-            </w:r>
-            <w:proofErr w:type="gramStart"/>
+              <w:t>Solo se podrán realizar la</w:t>
+            </w:r>
             <w:r>
               <w:rPr>
                 <w:rFonts w:cs="Arial"/>
               </w:rPr>
-              <w:t>la alertas</w:t>
-            </w:r>
-            <w:proofErr w:type="gramEnd"/>
+              <w:t>s</w:t>
+            </w:r>
             <w:r>
               <w:rPr>
                 <w:rFonts w:cs="Arial"/>
               </w:rPr>
-              <w:t xml:space="preserve"> cuando las entidades se encuentran en los estados de: “Habilitado” y “Suspendida”</w:t>
+              <w:t xml:space="preserve"> alertas cuando las entidades se encuentran en los estados de: “Habilitado” y “Suspendida”</w:t>
             </w:r>
           </w:p>
         </w:tc>
@@ -1977,41 +1885,168 @@
               <w:rPr>
                 <w:rFonts w:cs="Arial"/>
               </w:rPr>
-              <w:t xml:space="preserve">En las alertas se abrirá un ver </w:t>
-            </w:r>
-            <w:proofErr w:type="spellStart"/>
+              <w:t xml:space="preserve">Cuando se registra una notificación </w:t>
+            </w:r>
             <w:r>
               <w:rPr>
                 <w:rFonts w:cs="Arial"/>
               </w:rPr>
-              <w:t>mas</w:t>
-            </w:r>
-            <w:proofErr w:type="spellEnd"/>
+              <w:t xml:space="preserve">aparecen dos campos con fechas, donde se habilitara la correspondiente a la alerta para poder generar la prorroga en caso de tener que darle prorroga. </w:t>
+            </w:r>
             <w:r>
               <w:rPr>
                 <w:rFonts w:cs="Arial"/>
               </w:rPr>
-              <w:t xml:space="preserve">, donde se </w:t>
-            </w:r>
-            <w:proofErr w:type="gramStart"/>
-            <w:r>
+              <w:t xml:space="preserve"> </w:t>
+            </w:r>
+          </w:p>
+        </w:tc>
+      </w:tr>
+      <w:tr>
+        <w:trPr>
+          <w:cantSplit/>
+          <w:trHeight w:val="457"/>
+          <w:jc w:val="center"/>
+        </w:trPr>
+        <w:tc>
+          <w:tcPr>
+            <w:tcW w:w="9065" w:type="dxa"/>
+            <w:tcBorders>
+              <w:top w:val="double" w:sz="4" w:space="0" w:color="808080"/>
+              <w:left w:val="double" w:sz="4" w:space="0" w:color="808080"/>
+              <w:bottom w:val="double" w:sz="4" w:space="0" w:color="808080"/>
+              <w:right w:val="double" w:sz="4" w:space="0" w:color="808080"/>
+            </w:tcBorders>
+          </w:tcPr>
+          <w:p>
+            <w:pPr>
+              <w:pStyle w:val="Prrafodelista"/>
+              <w:numPr>
+                <w:ilvl w:val="0"/>
+                <w:numId w:val="4"/>
+              </w:numPr>
+              <w:ind w:left="197" w:hanging="142"/>
               <w:rPr>
                 <w:rFonts w:cs="Arial"/>
               </w:rPr>
-              <w:t>visualizara</w:t>
-            </w:r>
-            <w:proofErr w:type="gramEnd"/>
+            </w:pPr>
             <w:r>
               <w:rPr>
                 <w:rFonts w:cs="Arial"/>
               </w:rPr>
-              <w:t xml:space="preserve"> el listado de las alerta</w:t>
-            </w:r>
-            <w:r>
+              <w:t xml:space="preserve">Una vez que las alertas son resueltas/registradas por el usuario correspondiente desaparecerán del historial de las mismas. </w:t>
+            </w:r>
+          </w:p>
+        </w:tc>
+      </w:tr>
+      <w:tr>
+        <w:trPr>
+          <w:cantSplit/>
+          <w:trHeight w:val="457"/>
+          <w:jc w:val="center"/>
+        </w:trPr>
+        <w:tc>
+          <w:tcPr>
+            <w:tcW w:w="9065" w:type="dxa"/>
+            <w:tcBorders>
+              <w:top w:val="double" w:sz="4" w:space="0" w:color="808080"/>
+              <w:left w:val="double" w:sz="4" w:space="0" w:color="808080"/>
+              <w:bottom w:val="double" w:sz="4" w:space="0" w:color="808080"/>
+              <w:right w:val="double" w:sz="4" w:space="0" w:color="808080"/>
+            </w:tcBorders>
+          </w:tcPr>
+          <w:p>
+            <w:pPr>
+              <w:pStyle w:val="Prrafodelista"/>
+              <w:numPr>
+                <w:ilvl w:val="0"/>
+                <w:numId w:val="4"/>
+              </w:numPr>
+              <w:ind w:left="197" w:hanging="142"/>
               <w:rPr>
                 <w:rFonts w:cs="Arial"/>
               </w:rPr>
-              <w:t xml:space="preserve">s pendientes. </w:t>
+            </w:pPr>
+            <w:r>
+              <w:rPr>
+                <w:rFonts w:cs="Arial"/>
+              </w:rPr>
+              <w:t>Una vez cerrada la notificación, ya queda cerrada. Y si esa entidad tiene una nueva alerta se generara una nueva notificación.</w:t>
+            </w:r>
+          </w:p>
+        </w:tc>
+      </w:tr>
+      <w:tr>
+        <w:trPr>
+          <w:cantSplit/>
+          <w:trHeight w:val="457"/>
+          <w:jc w:val="center"/>
+        </w:trPr>
+        <w:tc>
+          <w:tcPr>
+            <w:tcW w:w="9065" w:type="dxa"/>
+            <w:tcBorders>
+              <w:top w:val="double" w:sz="4" w:space="0" w:color="808080"/>
+              <w:left w:val="double" w:sz="4" w:space="0" w:color="808080"/>
+              <w:bottom w:val="double" w:sz="4" w:space="0" w:color="808080"/>
+              <w:right w:val="double" w:sz="4" w:space="0" w:color="808080"/>
+            </w:tcBorders>
+          </w:tcPr>
+          <w:p>
+            <w:pPr>
+              <w:pStyle w:val="Prrafodelista"/>
+              <w:numPr>
+                <w:ilvl w:val="0"/>
+                <w:numId w:val="4"/>
+              </w:numPr>
+              <w:ind w:left="197" w:hanging="142"/>
+              <w:rPr>
+                <w:rFonts w:cs="Arial"/>
+              </w:rPr>
+            </w:pPr>
+            <w:r>
+              <w:rPr>
+                <w:rFonts w:cs="Arial"/>
+              </w:rPr>
+              <w:lastRenderedPageBreak/>
+              <w:t>El usuario una vez ya lista la notificación deberá manualmente modificar su estado.</w:t>
+            </w:r>
+          </w:p>
+        </w:tc>
+      </w:tr>
+      <w:tr>
+        <w:trPr>
+          <w:cantSplit/>
+          <w:trHeight w:val="457"/>
+          <w:jc w:val="center"/>
+        </w:trPr>
+        <w:tc>
+          <w:tcPr>
+            <w:tcW w:w="9065" w:type="dxa"/>
+            <w:tcBorders>
+              <w:top w:val="double" w:sz="4" w:space="0" w:color="808080"/>
+              <w:left w:val="double" w:sz="4" w:space="0" w:color="808080"/>
+              <w:bottom w:val="double" w:sz="4" w:space="0" w:color="808080"/>
+              <w:right w:val="double" w:sz="4" w:space="0" w:color="808080"/>
+            </w:tcBorders>
+          </w:tcPr>
+          <w:p>
+            <w:pPr>
+              <w:pStyle w:val="Prrafodelista"/>
+              <w:numPr>
+                <w:ilvl w:val="0"/>
+                <w:numId w:val="4"/>
+              </w:numPr>
+              <w:ind w:left="197" w:hanging="142"/>
+              <w:rPr>
+                <w:rFonts w:cs="Arial"/>
+              </w:rPr>
+            </w:pPr>
+            <w:r>
+              <w:rPr>
+                <w:rFonts w:cs="Arial"/>
+              </w:rPr>
+              <w:t>Los días de prorroga y de vencimiento se cuentan como días hábiles.</w:t>
             </w:r>
           </w:p>
         </w:tc>
@@ -2123,10 +2158,10 @@
           <w:noProof/>
         </w:rPr>
         <w:drawing>
-          <wp:inline distT="0" distB="0" distL="0" distR="0" wp14:anchorId="0F1D2D9C" wp14:editId="7702DADF">
-            <wp:extent cx="5400040" cy="3781425"/>
-            <wp:effectExtent l="0" t="0" r="0" b="9525"/>
-            <wp:docPr id="1" name="Imagen 1"/>
+          <wp:inline distT="0" distB="0" distL="0" distR="0" wp14:anchorId="61BFF4E8" wp14:editId="1C23620B">
+            <wp:extent cx="4924425" cy="2781300"/>
+            <wp:effectExtent l="0" t="0" r="9525" b="0"/>
+            <wp:docPr id="10" name="Imagen 10"/>
             <wp:cNvGraphicFramePr>
               <a:graphicFrameLocks xmlns:a="http://schemas.openxmlformats.org/drawingml/2006/main" noChangeAspect="1"/>
             </wp:cNvGraphicFramePr>
@@ -2146,7 +2181,7 @@
                   <pic:spPr>
                     <a:xfrm>
                       <a:off x="0" y="0"/>
-                      <a:ext cx="5400040" cy="3781425"/>
+                      <a:ext cx="4924425" cy="2781300"/>
                     </a:xfrm>
                     <a:prstGeom prst="rect">
                       <a:avLst/>
@@ -2211,16 +2246,30 @@
           <w:lang w:val="es-AR" w:eastAsia="es-AR"/>
         </w:rPr>
       </w:pPr>
+    </w:p>
+    <w:p>
+      <w:pPr>
+        <w:spacing w:line="360" w:lineRule="auto"/>
+        <w:ind w:firstLine="0"/>
+        <w:rPr>
+          <w:b/>
+          <w:noProof/>
+          <w:sz w:val="28"/>
+          <w:szCs w:val="28"/>
+          <w:u w:val="single"/>
+          <w:lang w:val="es-AR" w:eastAsia="es-AR"/>
+        </w:rPr>
+      </w:pPr>
       <w:r>
         <w:rPr>
           <w:noProof/>
         </w:rPr>
         <w:lastRenderedPageBreak/>
         <w:drawing>
-          <wp:inline distT="0" distB="0" distL="0" distR="0" wp14:anchorId="52315177" wp14:editId="6AA03475">
-            <wp:extent cx="5400040" cy="3200400"/>
-            <wp:effectExtent l="0" t="0" r="0" b="0"/>
-            <wp:docPr id="6" name="Imagen 6"/>
+          <wp:inline distT="0" distB="0" distL="0" distR="0" wp14:anchorId="182DAAA9" wp14:editId="72CEF482">
+            <wp:extent cx="5400040" cy="2893695"/>
+            <wp:effectExtent l="0" t="0" r="0" b="1905"/>
+            <wp:docPr id="8" name="Imagen 8"/>
             <wp:cNvGraphicFramePr>
               <a:graphicFrameLocks xmlns:a="http://schemas.openxmlformats.org/drawingml/2006/main" noChangeAspect="1"/>
             </wp:cNvGraphicFramePr>
@@ -2240,7 +2289,7 @@
                   <pic:spPr>
                     <a:xfrm>
                       <a:off x="0" y="0"/>
-                      <a:ext cx="5400040" cy="3200400"/>
+                      <a:ext cx="5400040" cy="2893695"/>
                     </a:xfrm>
                     <a:prstGeom prst="rect">
                       <a:avLst/>
@@ -2271,10 +2320,10 @@
           <w:noProof/>
         </w:rPr>
         <w:drawing>
-          <wp:inline distT="0" distB="0" distL="0" distR="0" wp14:anchorId="182DAAA9" wp14:editId="72CEF482">
-            <wp:extent cx="5400040" cy="2893695"/>
-            <wp:effectExtent l="0" t="0" r="0" b="1905"/>
-            <wp:docPr id="8" name="Imagen 8"/>
+          <wp:inline distT="0" distB="0" distL="0" distR="0" wp14:anchorId="1E9D6616" wp14:editId="17622CF1">
+            <wp:extent cx="4886325" cy="2571750"/>
+            <wp:effectExtent l="0" t="0" r="9525" b="0"/>
+            <wp:docPr id="9" name="Imagen 9"/>
             <wp:cNvGraphicFramePr>
               <a:graphicFrameLocks xmlns:a="http://schemas.openxmlformats.org/drawingml/2006/main" noChangeAspect="1"/>
             </wp:cNvGraphicFramePr>
@@ -2294,61 +2343,6 @@
                   <pic:spPr>
                     <a:xfrm>
                       <a:off x="0" y="0"/>
-                      <a:ext cx="5400040" cy="2893695"/>
-                    </a:xfrm>
-                    <a:prstGeom prst="rect">
-                      <a:avLst/>
-                    </a:prstGeom>
-                  </pic:spPr>
-                </pic:pic>
-              </a:graphicData>
-            </a:graphic>
-          </wp:inline>
-        </w:drawing>
-      </w:r>
-    </w:p>
-    <w:p>
-      <w:pPr>
-        <w:spacing w:line="360" w:lineRule="auto"/>
-        <w:ind w:firstLine="0"/>
-        <w:rPr>
-          <w:b/>
-          <w:noProof/>
-          <w:sz w:val="28"/>
-          <w:szCs w:val="28"/>
-          <w:u w:val="single"/>
-          <w:lang w:val="es-AR" w:eastAsia="es-AR"/>
-        </w:rPr>
-      </w:pPr>
-      <w:r>
-        <w:rPr>
-          <w:noProof/>
-        </w:rPr>
-        <w:lastRenderedPageBreak/>
-        <w:drawing>
-          <wp:inline distT="0" distB="0" distL="0" distR="0" wp14:anchorId="1E9D6616" wp14:editId="17622CF1">
-            <wp:extent cx="4886325" cy="2571750"/>
-            <wp:effectExtent l="0" t="0" r="9525" b="0"/>
-            <wp:docPr id="9" name="Imagen 9"/>
-            <wp:cNvGraphicFramePr>
-              <a:graphicFrameLocks xmlns:a="http://schemas.openxmlformats.org/drawingml/2006/main" noChangeAspect="1"/>
-            </wp:cNvGraphicFramePr>
-            <a:graphic xmlns:a="http://schemas.openxmlformats.org/drawingml/2006/main">
-              <a:graphicData uri="http://schemas.openxmlformats.org/drawingml/2006/picture">
-                <pic:pic xmlns:pic="http://schemas.openxmlformats.org/drawingml/2006/picture">
-                  <pic:nvPicPr>
-                    <pic:cNvPr id="1" name=""/>
-                    <pic:cNvPicPr/>
-                  </pic:nvPicPr>
-                  <pic:blipFill>
-                    <a:blip r:embed="rId10"/>
-                    <a:stretch>
-                      <a:fillRect/>
-                    </a:stretch>
-                  </pic:blipFill>
-                  <pic:spPr>
-                    <a:xfrm>
-                      <a:off x="0" y="0"/>
                       <a:ext cx="4886325" cy="2571750"/>
                     </a:xfrm>
                     <a:prstGeom prst="rect">
@@ -2834,6 +2828,7 @@
               <w:rPr>
                 <w:lang w:eastAsia="en-US"/>
               </w:rPr>
+              <w:lastRenderedPageBreak/>
               <w:t>Otros elementos</w:t>
             </w:r>
           </w:p>
@@ -2908,6 +2903,123 @@
                   <wp:extent cx="628015" cy="166582"/>
                   <wp:effectExtent l="0" t="0" r="635" b="5080"/>
                   <wp:docPr id="12" name="Imagen 12"/>
+                  <wp:cNvGraphicFramePr>
+                    <a:graphicFrameLocks xmlns:a="http://schemas.openxmlformats.org/drawingml/2006/main" noChangeAspect="1"/>
+                  </wp:cNvGraphicFramePr>
+                  <a:graphic xmlns:a="http://schemas.openxmlformats.org/drawingml/2006/main">
+                    <a:graphicData uri="http://schemas.openxmlformats.org/drawingml/2006/picture">
+                      <pic:pic xmlns:pic="http://schemas.openxmlformats.org/drawingml/2006/picture">
+                        <pic:nvPicPr>
+                          <pic:cNvPr id="1" name=""/>
+                          <pic:cNvPicPr/>
+                        </pic:nvPicPr>
+                        <pic:blipFill>
+                          <a:blip r:embed="rId10"/>
+                          <a:stretch>
+                            <a:fillRect/>
+                          </a:stretch>
+                        </pic:blipFill>
+                        <pic:spPr>
+                          <a:xfrm>
+                            <a:off x="0" y="0"/>
+                            <a:ext cx="675838" cy="179267"/>
+                          </a:xfrm>
+                          <a:prstGeom prst="rect">
+                            <a:avLst/>
+                          </a:prstGeom>
+                        </pic:spPr>
+                      </pic:pic>
+                    </a:graphicData>
+                  </a:graphic>
+                </wp:inline>
+              </w:drawing>
+            </w:r>
+          </w:p>
+        </w:tc>
+        <w:tc>
+          <w:tcPr>
+            <w:tcW w:w="2156" w:type="dxa"/>
+            <w:vAlign w:val="center"/>
+          </w:tcPr>
+          <w:p>
+            <w:pPr>
+              <w:spacing w:line="360" w:lineRule="auto"/>
+              <w:ind w:firstLine="0"/>
+              <w:jc w:val="center"/>
+              <w:rPr>
+                <w:lang w:eastAsia="en-US"/>
+              </w:rPr>
+            </w:pPr>
+            <w:r>
+              <w:rPr>
+                <w:lang w:eastAsia="en-US"/>
+              </w:rPr>
+              <w:t>Enviar</w:t>
+            </w:r>
+          </w:p>
+        </w:tc>
+        <w:tc>
+          <w:tcPr>
+            <w:tcW w:w="3186" w:type="dxa"/>
+            <w:vAlign w:val="center"/>
+          </w:tcPr>
+          <w:p>
+            <w:pPr>
+              <w:spacing w:line="360" w:lineRule="auto"/>
+              <w:ind w:firstLine="0"/>
+              <w:jc w:val="left"/>
+              <w:rPr>
+                <w:lang w:eastAsia="en-US"/>
+              </w:rPr>
+            </w:pPr>
+            <w:r>
+              <w:rPr>
+                <w:lang w:eastAsia="en-US"/>
+              </w:rPr>
+              <w:t>Al hacer clic en este botón el usuario autorizad</w:t>
+            </w:r>
+            <w:r>
+              <w:rPr>
+                <w:lang w:eastAsia="en-US"/>
+              </w:rPr>
+              <w:t>o registra y envía la notificación a la entidad, debería hacer la conexión con CIDI para el envió por email</w:t>
+            </w:r>
+            <w:r>
+              <w:rPr>
+                <w:lang w:eastAsia="en-US"/>
+              </w:rPr>
+              <w:t>.</w:t>
+            </w:r>
+          </w:p>
+        </w:tc>
+      </w:tr>
+      <w:tr>
+        <w:tc>
+          <w:tcPr>
+            <w:tcW w:w="3152" w:type="dxa"/>
+            <w:vAlign w:val="center"/>
+          </w:tcPr>
+          <w:p>
+            <w:pPr>
+              <w:spacing w:line="360" w:lineRule="auto"/>
+              <w:jc w:val="center"/>
+            </w:pPr>
+          </w:p>
+          <w:p>
+            <w:pPr>
+              <w:spacing w:line="360" w:lineRule="auto"/>
+              <w:jc w:val="center"/>
+            </w:pPr>
+            <w:r>
+              <w:rPr>
+                <w:noProof/>
+                <w14:ligatures w14:val="standardContextual"/>
+              </w:rPr>
+              <w:drawing>
+                <wp:inline distT="0" distB="0" distL="0" distR="0" wp14:anchorId="2EE8BE7E" wp14:editId="31E0A4C4">
+                  <wp:extent cx="476190" cy="238095"/>
+                  <wp:effectExtent l="0" t="0" r="635" b="0"/>
+                  <wp:docPr id="14" name="Imagen 14"/>
                   <wp:cNvGraphicFramePr>
                     <a:graphicFrameLocks xmlns:a="http://schemas.openxmlformats.org/drawingml/2006/main" noChangeAspect="1"/>
                   </wp:cNvGraphicFramePr>
@@ -2927,137 +3039,6 @@
                         <pic:spPr>
                           <a:xfrm>
                             <a:off x="0" y="0"/>
-                            <a:ext cx="675838" cy="179267"/>
-                          </a:xfrm>
-                          <a:prstGeom prst="rect">
-                            <a:avLst/>
-                          </a:prstGeom>
-                        </pic:spPr>
-                      </pic:pic>
-                    </a:graphicData>
-                  </a:graphic>
-                </wp:inline>
-              </w:drawing>
-            </w:r>
-          </w:p>
-        </w:tc>
-        <w:tc>
-          <w:tcPr>
-            <w:tcW w:w="2156" w:type="dxa"/>
-            <w:vAlign w:val="center"/>
-          </w:tcPr>
-          <w:p>
-            <w:pPr>
-              <w:spacing w:line="360" w:lineRule="auto"/>
-              <w:ind w:firstLine="0"/>
-              <w:jc w:val="center"/>
-              <w:rPr>
-                <w:lang w:eastAsia="en-US"/>
-              </w:rPr>
-            </w:pPr>
-            <w:r>
-              <w:rPr>
-                <w:lang w:eastAsia="en-US"/>
-              </w:rPr>
-              <w:t>Enviar</w:t>
-            </w:r>
-          </w:p>
-        </w:tc>
-        <w:tc>
-          <w:tcPr>
-            <w:tcW w:w="3186" w:type="dxa"/>
-            <w:vAlign w:val="center"/>
-          </w:tcPr>
-          <w:p>
-            <w:pPr>
-              <w:spacing w:line="360" w:lineRule="auto"/>
-              <w:ind w:firstLine="0"/>
-              <w:jc w:val="left"/>
-              <w:rPr>
-                <w:lang w:eastAsia="en-US"/>
-              </w:rPr>
-            </w:pPr>
-            <w:r>
-              <w:rPr>
-                <w:lang w:eastAsia="en-US"/>
-              </w:rPr>
-              <w:t>Al hacer clic en este botón el usuario autorizad</w:t>
-            </w:r>
-            <w:r>
-              <w:rPr>
-                <w:lang w:eastAsia="en-US"/>
-              </w:rPr>
-              <w:t xml:space="preserve">o registra y envía la notificación a la entidad, debería hacer la conexión con CIDI para </w:t>
-            </w:r>
-            <w:proofErr w:type="spellStart"/>
-            <w:r>
-              <w:rPr>
-                <w:lang w:eastAsia="en-US"/>
-              </w:rPr>
-              <w:t>el</w:t>
-            </w:r>
-            <w:proofErr w:type="spellEnd"/>
-            <w:r>
-              <w:rPr>
-                <w:lang w:eastAsia="en-US"/>
-              </w:rPr>
-              <w:t xml:space="preserve"> envió por email</w:t>
-            </w:r>
-            <w:r>
-              <w:rPr>
-                <w:lang w:eastAsia="en-US"/>
-              </w:rPr>
-              <w:t>.</w:t>
-            </w:r>
-          </w:p>
-        </w:tc>
-      </w:tr>
-      <w:tr>
-        <w:tc>
-          <w:tcPr>
-            <w:tcW w:w="3152" w:type="dxa"/>
-            <w:vAlign w:val="center"/>
-          </w:tcPr>
-          <w:p>
-            <w:pPr>
-              <w:spacing w:line="360" w:lineRule="auto"/>
-              <w:jc w:val="center"/>
-            </w:pPr>
-          </w:p>
-          <w:p>
-            <w:pPr>
-              <w:spacing w:line="360" w:lineRule="auto"/>
-              <w:jc w:val="center"/>
-            </w:pPr>
-            <w:r>
-              <w:rPr>
-                <w:noProof/>
-                <w14:ligatures w14:val="standardContextual"/>
-              </w:rPr>
-              <w:drawing>
-                <wp:inline distT="0" distB="0" distL="0" distR="0" wp14:anchorId="2EE8BE7E" wp14:editId="31E0A4C4">
-                  <wp:extent cx="476190" cy="238095"/>
-                  <wp:effectExtent l="0" t="0" r="635" b="0"/>
-                  <wp:docPr id="14" name="Imagen 14"/>
-                  <wp:cNvGraphicFramePr>
-                    <a:graphicFrameLocks xmlns:a="http://schemas.openxmlformats.org/drawingml/2006/main" noChangeAspect="1"/>
-                  </wp:cNvGraphicFramePr>
-                  <a:graphic xmlns:a="http://schemas.openxmlformats.org/drawingml/2006/main">
-                    <a:graphicData uri="http://schemas.openxmlformats.org/drawingml/2006/picture">
-                      <pic:pic xmlns:pic="http://schemas.openxmlformats.org/drawingml/2006/picture">
-                        <pic:nvPicPr>
-                          <pic:cNvPr id="1" name=""/>
-                          <pic:cNvPicPr/>
-                        </pic:nvPicPr>
-                        <pic:blipFill>
-                          <a:blip r:embed="rId12"/>
-                          <a:stretch>
-                            <a:fillRect/>
-                          </a:stretch>
-                        </pic:blipFill>
-                        <pic:spPr>
-                          <a:xfrm>
-                            <a:off x="0" y="0"/>
                             <a:ext cx="476190" cy="238095"/>
                           </a:xfrm>
                           <a:prstGeom prst="rect">
@@ -3118,21 +3099,7 @@
               <w:rPr>
                 <w:lang w:eastAsia="en-US"/>
               </w:rPr>
-              <w:t xml:space="preserve">Al hacer </w:t>
-            </w:r>
-            <w:proofErr w:type="spellStart"/>
-            <w:r>
-              <w:rPr>
-                <w:lang w:eastAsia="en-US"/>
-              </w:rPr>
-              <w:t>click</w:t>
-            </w:r>
-            <w:proofErr w:type="spellEnd"/>
-            <w:r>
-              <w:rPr>
-                <w:lang w:eastAsia="en-US"/>
-              </w:rPr>
-              <w:t xml:space="preserve"> el usuario autorizado a volver a la pantalla anterior.</w:t>
+              <w:t>Al hacer click el usuario autorizado a volver a la pantalla anterior.</w:t>
             </w:r>
           </w:p>
         </w:tc>
@@ -3401,7 +3368,6 @@
           <w:lang w:val="es-AR"/>
         </w:rPr>
       </w:pPr>
-      <w:proofErr w:type="spellStart"/>
       <w:r>
         <w:rPr>
           <w:rFonts w:ascii="Arial" w:hAnsi="Arial" w:cs="Arial"/>
@@ -3411,7 +3377,6 @@
         </w:rPr>
         <w:t>Tabla_auditoría</w:t>
       </w:r>
-      <w:proofErr w:type="spellEnd"/>
     </w:p>
     <w:p>
       <w:pPr>
@@ -3602,6 +3567,7 @@
           <w:szCs w:val="32"/>
           <w:u w:val="single"/>
         </w:rPr>
+        <w:lastRenderedPageBreak/>
         <w:t>DIAGRAMAS</w:t>
       </w:r>
     </w:p>
@@ -3637,7 +3603,7 @@
                     <pic:cNvPicPr/>
                   </pic:nvPicPr>
                   <pic:blipFill>
-                    <a:blip r:embed="rId13"/>
+                    <a:blip r:embed="rId12"/>
                     <a:stretch>
                       <a:fillRect/>
                     </a:stretch>
@@ -3763,7 +3729,6 @@
           <w:color w:val="auto"/>
           <w:u w:val="single"/>
         </w:rPr>
-        <w:lastRenderedPageBreak/>
         <w:t>HISTORIAL DE CAMBIOS</w:t>
       </w:r>
     </w:p>
@@ -3932,15 +3897,7 @@
               <w:jc w:val="left"/>
             </w:pPr>
             <w:r>
-              <w:t xml:space="preserve">Diana </w:t>
-            </w:r>
-            <w:proofErr w:type="spellStart"/>
-            <w:r>
-              <w:t>Sapuppo</w:t>
-            </w:r>
-            <w:proofErr w:type="spellEnd"/>
-            <w:r>
-              <w:t>.</w:t>
+              <w:t>Diana Sapuppo.</w:t>
             </w:r>
           </w:p>
           <w:p>
@@ -3959,13 +3916,8 @@
               <w:ind w:firstLine="0"/>
               <w:jc w:val="left"/>
             </w:pPr>
-            <w:proofErr w:type="spellStart"/>
-            <w:r>
-              <w:t>Belen</w:t>
-            </w:r>
-            <w:proofErr w:type="spellEnd"/>
-            <w:r>
-              <w:t xml:space="preserve"> Huelva.</w:t>
+            <w:r>
+              <w:t>Belen Huelva.</w:t>
             </w:r>
           </w:p>
           <w:p>
@@ -4093,13 +4045,8 @@
               <w:spacing w:line="360" w:lineRule="auto"/>
               <w:ind w:firstLine="0"/>
             </w:pPr>
-            <w:proofErr w:type="spellStart"/>
-            <w:r>
-              <w:t>Belen</w:t>
-            </w:r>
-            <w:proofErr w:type="spellEnd"/>
-            <w:r>
-              <w:t xml:space="preserve"> Huelva</w:t>
+            <w:r>
+              <w:t>Belen Huelva</w:t>
             </w:r>
           </w:p>
           <w:p>
@@ -4166,15 +4113,7 @@
               <w:ind w:firstLine="0"/>
             </w:pPr>
             <w:r>
-              <w:t xml:space="preserve">Diana </w:t>
-            </w:r>
-            <w:proofErr w:type="spellStart"/>
-            <w:r>
-              <w:t>Sappupo</w:t>
-            </w:r>
-            <w:proofErr w:type="spellEnd"/>
-            <w:r>
-              <w:t>.</w:t>
+              <w:t>Diana Sappupo.</w:t>
             </w:r>
           </w:p>
           <w:p>
@@ -4257,6 +4196,7 @@
               <w:ind w:firstLine="0"/>
             </w:pPr>
             <w:r>
+              <w:lastRenderedPageBreak/>
               <w:t xml:space="preserve">1.5 </w:t>
             </w:r>
           </w:p>
@@ -4300,6 +4240,64 @@
             </w:pPr>
             <w:r>
               <w:t>Laura Torres.</w:t>
+            </w:r>
+          </w:p>
+        </w:tc>
+      </w:tr>
+      <w:tr>
+        <w:tc>
+          <w:tcPr>
+            <w:tcW w:w="959" w:type="dxa"/>
+          </w:tcPr>
+          <w:p>
+            <w:pPr>
+              <w:spacing w:line="360" w:lineRule="auto"/>
+              <w:ind w:firstLine="0"/>
+            </w:pPr>
+            <w:r>
+              <w:t>1.6</w:t>
+            </w:r>
+          </w:p>
+        </w:tc>
+        <w:tc>
+          <w:tcPr>
+            <w:tcW w:w="1276" w:type="dxa"/>
+          </w:tcPr>
+          <w:p>
+            <w:pPr>
+              <w:spacing w:line="360" w:lineRule="auto"/>
+              <w:ind w:firstLine="0"/>
+            </w:pPr>
+            <w:r>
+              <w:t>08/06/2023</w:t>
+            </w:r>
+          </w:p>
+        </w:tc>
+        <w:tc>
+          <w:tcPr>
+            <w:tcW w:w="4394" w:type="dxa"/>
+          </w:tcPr>
+          <w:p>
+            <w:pPr>
+              <w:spacing w:line="360" w:lineRule="auto"/>
+              <w:ind w:firstLine="0"/>
+            </w:pPr>
+            <w:r>
+              <w:t>Se agregaron criterios de aceptación y prototipos.</w:t>
+            </w:r>
+          </w:p>
+        </w:tc>
+        <w:tc>
+          <w:tcPr>
+            <w:tcW w:w="2693" w:type="dxa"/>
+          </w:tcPr>
+          <w:p>
+            <w:pPr>
+              <w:spacing w:line="360" w:lineRule="auto"/>
+              <w:ind w:firstLine="0"/>
+            </w:pPr>
+            <w:r>
+              <w:t>Belén Huelva.</w:t>
             </w:r>
           </w:p>
         </w:tc>
@@ -4315,8 +4313,8 @@
     <w:p/>
     <w:p/>
     <w:sectPr>
-      <w:headerReference w:type="default" r:id="rId14"/>
-      <w:footerReference w:type="default" r:id="rId15"/>
+      <w:headerReference w:type="default" r:id="rId13"/>
+      <w:footerReference w:type="default" r:id="rId14"/>
       <w:pgSz w:w="11906" w:h="16838" w:code="9"/>
       <w:pgMar w:top="1417" w:right="1701" w:bottom="1417" w:left="1701" w:header="709" w:footer="709" w:gutter="0"/>
       <w:pgBorders w:offsetFrom="page">
@@ -4559,7 +4557,7 @@
             </wp:anchor>
           </w:drawing>
         </mc:Choice>
-        <mc:Fallback xmlns:w16sdtdh="http://schemas.microsoft.com/office/word/2020/wordml/sdtdatahash" xmlns:w16du="http://schemas.microsoft.com/office/word/2023/wordml/word16du" xmlns:oel="http://schemas.microsoft.com/office/2019/extlst">
+        <mc:Fallback xmlns:oel="http://schemas.microsoft.com/office/2019/extlst" xmlns:w16du="http://schemas.microsoft.com/office/word/2023/wordml/word16du" xmlns:w16sdtdh="http://schemas.microsoft.com/office/word/2020/wordml/sdtdatahash">
           <w:pict>
             <v:line w14:anchorId="5AB7658D" id="2 Conector recto" o:spid="_x0000_s1026" style="position:absolute;z-index:251663360;visibility:visible;mso-wrap-style:square;mso-wrap-distance-left:9pt;mso-wrap-distance-top:0;mso-wrap-distance-right:9pt;mso-wrap-distance-bottom:0;mso-position-horizontal:absolute;mso-position-horizontal-relative:text;mso-position-vertical:absolute;mso-position-vertical-relative:text" from="-.6pt,44.85pt" to="459.75pt,44.85pt" o:gfxdata="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" strokecolor="#4579b8 [3044]"/>
           </w:pict>
@@ -6563,7 +6561,7 @@
     <w:charset w:val="00"/>
     <w:family w:val="roman"/>
     <w:pitch w:val="variable"/>
-    <w:sig w:usb0="E0002AFF" w:usb1="C0007843" w:usb2="00000009" w:usb3="00000000" w:csb0="000001FF" w:csb1="00000000"/>
+    <w:sig w:usb0="E0002EFF" w:usb1="C000785B" w:usb2="00000009" w:usb3="00000000" w:csb0="000001FF" w:csb1="00000000"/>
   </w:font>
   <w:font w:name="Courier New">
     <w:panose1 w:val="02070309020205020404"/>
@@ -6591,14 +6589,14 @@
     <w:charset w:val="00"/>
     <w:family w:val="swiss"/>
     <w:pitch w:val="variable"/>
-    <w:sig w:usb0="E0002AFF" w:usb1="C0007843" w:usb2="00000009" w:usb3="00000000" w:csb0="000001FF" w:csb1="00000000"/>
+    <w:sig w:usb0="E0002EFF" w:usb1="C000785B" w:usb2="00000009" w:usb3="00000000" w:csb0="000001FF" w:csb1="00000000"/>
   </w:font>
   <w:font w:name="Calibri">
     <w:panose1 w:val="020F0502020204030204"/>
     <w:charset w:val="00"/>
     <w:family w:val="swiss"/>
     <w:pitch w:val="variable"/>
-    <w:sig w:usb0="E0002AFF" w:usb1="4000ACFF" w:usb2="00000001" w:usb3="00000000" w:csb0="000001FF" w:csb1="00000000"/>
+    <w:sig w:usb0="E4002EFF" w:usb1="C000247B" w:usb2="00000009" w:usb3="00000000" w:csb0="000001FF" w:csb1="00000000"/>
   </w:font>
   <w:font w:name="Cambria">
     <w:panose1 w:val="02040503050406030204"/>
@@ -6619,7 +6617,7 @@
     <w:charset w:val="00"/>
     <w:family w:val="swiss"/>
     <w:pitch w:val="variable"/>
-    <w:sig w:usb0="A0002AEF" w:usb1="4000207B" w:usb2="00000000" w:usb3="00000000" w:csb0="000001FF" w:csb1="00000000"/>
+    <w:sig w:usb0="E4002EFF" w:usb1="C000247B" w:usb2="00000009" w:usb3="00000000" w:csb0="000001FF" w:csb1="00000000"/>
   </w:font>
 </w:fonts>
 </file>
@@ -6672,6 +6670,7 @@
     <w:rsid w:val="00E906AB"/>
     <w:rsid w:val="00F14F41"/>
     <w:rsid w:val="00F50A25"/>
+    <w:rsid w:val="00FA24CF"/>
   </w:rsids>
   <m:mathPr>
     <m:mathFont m:val="Cambria Math"/>

</xml_diff>